<commit_message>
done done done measure book
</commit_message>
<xml_diff>
--- a/Assignment2.docx
+++ b/Assignment2.docx
@@ -44,51 +44,78 @@
     </w:p>
     <w:p>
       <w:r>
-        <w:t>My book measurement processing</w:t>
-      </w:r>
-      <w:r>
-        <w:t xml:space="preserve"> script processes an image to detect and measure the dimensions of a book within it. The image is first loaded and converted to grayscale, followed by a Gaussian blur to reduce noise. Edge detection is then performed using the Canny edge detector, which highlights the edges in the image. The contours of these edges are found using OpenCV's </w:t>
-      </w:r>
-      <w:hyperlink r:id="rId5" w:history="1">
-        <w:r>
-          <w:rPr>
-            <w:rStyle w:val="Hyperlink"/>
-          </w:rPr>
-          <w:t>findContours</w:t>
-        </w:r>
-      </w:hyperlink>
-      <w:r>
-        <w:t xml:space="preserve"> function. </w:t>
-      </w:r>
-      <w:r>
-        <w:t xml:space="preserve">One contour highlights the edge of the paper, while the other contour highlights the edge of the book. The edge detection works very well for this image due to the large gradient between pixel values at the edge of both the paper and the book. </w:t>
-      </w:r>
-    </w:p>
-    <w:p>
-      <w:r>
-        <w:t>The contours are approximated to polygons using the </w:t>
-      </w:r>
-      <w:hyperlink r:id="rId6" w:history="1">
-        <w:r>
-          <w:rPr>
-            <w:rStyle w:val="Hyperlink"/>
-          </w:rPr>
-          <w:t>approxPolyDP</w:t>
-        </w:r>
-      </w:hyperlink>
-      <w:r>
-        <w:t> function, which simplifies the contours to a set of vertices. These polygons are then drawn on the original image for visualization. The script calculates the real-world dimensions of the inner contour (the book) based on the known dimensions of the outer contour (the paper, assumed to be 21.5 cm by 27.8 cm). The Euclidean distance between the vertices of the polygons is used to determine the width and height in pixels, which are then converted to centimeters. The calculated dimensions are annotated on the image, and the annotated image is displayed using OpenCV's </w:t>
-      </w:r>
-      <w:hyperlink r:id="rId7" w:history="1">
-        <w:r>
-          <w:rPr>
-            <w:rStyle w:val="Hyperlink"/>
-          </w:rPr>
-          <w:t>imshow</w:t>
-        </w:r>
-      </w:hyperlink>
-      <w:r>
-        <w:t> function.</w:t>
+        <w:t>To properly measure the size of the book on the A4 paper, I used</w:t>
+      </w:r>
+      <w:r>
+        <w:t xml:space="preserve"> OpenCV</w:t>
+      </w:r>
+      <w:r>
+        <w:t xml:space="preserve"> to load, preprocess, and analyze the image. I first loaded</w:t>
+      </w:r>
+      <w:r>
+        <w:t xml:space="preserve"> the image and </w:t>
+      </w:r>
+      <w:r>
+        <w:t xml:space="preserve">preprocessed: </w:t>
+      </w:r>
+      <w:r>
+        <w:t>converting</w:t>
+      </w:r>
+      <w:r>
+        <w:t xml:space="preserve"> </w:t>
+      </w:r>
+      <w:r>
+        <w:t>to grayscale and blurring to enhance edge detection accuracy. Subsequently,</w:t>
+      </w:r>
+      <w:r>
+        <w:t xml:space="preserve"> I used</w:t>
+      </w:r>
+      <w:r>
+        <w:t xml:space="preserve"> the Canny edge detection algorithm and contour finding techniques to identify the outer boundary</w:t>
+      </w:r>
+      <w:r>
+        <w:t xml:space="preserve"> of the paper</w:t>
+      </w:r>
+      <w:r>
+        <w:t>. To obtain a clear, top-down perspective of the object,</w:t>
+      </w:r>
+      <w:r>
+        <w:t xml:space="preserve"> I applied</w:t>
+      </w:r>
+      <w:r>
+        <w:t xml:space="preserve"> a perspective transformation using the identified corner points</w:t>
+      </w:r>
+      <w:r>
+        <w:t xml:space="preserve"> of the A4 paper. </w:t>
+      </w:r>
+    </w:p>
+    <w:p>
+      <w:r>
+        <w:t>In the resulting warped image</w:t>
+      </w:r>
+      <w:r>
+        <w:t xml:space="preserve"> I used a second contour detection to</w:t>
+      </w:r>
+      <w:r>
+        <w:t xml:space="preserve"> </w:t>
+      </w:r>
+      <w:r>
+        <w:t>detect the book, in a similar way to the previous implementation</w:t>
+      </w:r>
+      <w:r>
+        <w:t xml:space="preserve">. </w:t>
+      </w:r>
+      <w:r>
+        <w:t>I found its approximate rectangular polygon, and then got the width and height, converting to centimeters based on the size of the warped image, the real size of the A4 paper, and the size of the book’s geometry in pixels</w:t>
+      </w:r>
+      <w:r>
+        <w:t xml:space="preserve">. </w:t>
+      </w:r>
+      <w:r>
+        <w:t>I displayed two images: the contour detection for the paper, and the contour detection and size display for the book.</w:t>
+      </w:r>
+      <w:r>
+        <w:t xml:space="preserve"> The results were reasonable, with an error of %7.06 for the book width and an error of %9.39 for the book height.</w:t>
       </w:r>
     </w:p>
     <w:p>
@@ -97,18 +124,15 @@
           <w:noProof/>
         </w:rPr>
       </w:pPr>
-    </w:p>
-    <w:p>
       <w:r>
         <w:rPr>
           <w:noProof/>
         </w:rPr>
-        <w:lastRenderedPageBreak/>
         <w:drawing>
-          <wp:inline distT="0" distB="0" distL="0" distR="0" wp14:anchorId="5B0F9C34" wp14:editId="30BDF9E8">
-            <wp:extent cx="5935980" cy="4450080"/>
-            <wp:effectExtent l="0" t="0" r="7620" b="7620"/>
-            <wp:docPr id="1637932898" name="Picture 2"/>
+          <wp:inline distT="0" distB="0" distL="0" distR="0" wp14:anchorId="5A3BEDC7" wp14:editId="175E42AE">
+            <wp:extent cx="5319018" cy="4023360"/>
+            <wp:effectExtent l="0" t="0" r="0" b="0"/>
+            <wp:docPr id="1686432254" name="Picture 1"/>
             <wp:cNvGraphicFramePr>
               <a:graphicFrameLocks xmlns:a="http://schemas.openxmlformats.org/drawingml/2006/main" noChangeAspect="1"/>
             </wp:cNvGraphicFramePr>
@@ -116,36 +140,23 @@
               <a:graphicData uri="http://schemas.openxmlformats.org/drawingml/2006/picture">
                 <pic:pic xmlns:pic="http://schemas.openxmlformats.org/drawingml/2006/picture">
                   <pic:nvPicPr>
-                    <pic:cNvPr id="0" name="Picture 2"/>
-                    <pic:cNvPicPr>
-                      <a:picLocks noChangeAspect="1" noChangeArrowheads="1"/>
-                    </pic:cNvPicPr>
+                    <pic:cNvPr id="1686432254" name=""/>
+                    <pic:cNvPicPr/>
                   </pic:nvPicPr>
                   <pic:blipFill>
-                    <a:blip r:embed="rId8">
-                      <a:extLst>
-                        <a:ext uri="{28A0092B-C50C-407E-A947-70E740481C1C}">
-                          <a14:useLocalDpi xmlns:a14="http://schemas.microsoft.com/office/drawing/2010/main" val="0"/>
-                        </a:ext>
-                      </a:extLst>
-                    </a:blip>
-                    <a:srcRect/>
+                    <a:blip r:embed="rId5"/>
                     <a:stretch>
                       <a:fillRect/>
                     </a:stretch>
                   </pic:blipFill>
-                  <pic:spPr bwMode="auto">
+                  <pic:spPr>
                     <a:xfrm>
                       <a:off x="0" y="0"/>
-                      <a:ext cx="5935980" cy="4450080"/>
+                      <a:ext cx="5320947" cy="4024819"/>
                     </a:xfrm>
                     <a:prstGeom prst="rect">
                       <a:avLst/>
                     </a:prstGeom>
-                    <a:noFill/>
-                    <a:ln>
-                      <a:noFill/>
-                    </a:ln>
                   </pic:spPr>
                 </pic:pic>
               </a:graphicData>
@@ -155,28 +166,82 @@
       </w:r>
     </w:p>
     <w:p>
-      <w:r>
-        <w:t xml:space="preserve">Figure 1: Measurement estimates and error for book laying on A4 paper. </w:t>
-      </w:r>
-    </w:p>
-    <w:p/>
-    <w:p/>
-    <w:p/>
-    <w:p/>
-    <w:p/>
-    <w:p/>
-    <w:p/>
-    <w:p/>
-    <w:p/>
-    <w:p/>
-    <w:p/>
-    <w:p/>
+      <w:pPr>
+        <w:rPr>
+          <w:noProof/>
+        </w:rPr>
+      </w:pPr>
+      <w:r>
+        <w:rPr>
+          <w:noProof/>
+        </w:rPr>
+        <w:t>Figure 1: Original image with green contour lines around the edges of the piece of paper.</w:t>
+      </w:r>
+    </w:p>
+    <w:p>
+      <w:pPr>
+        <w:rPr>
+          <w:noProof/>
+        </w:rPr>
+      </w:pPr>
+      <w:r>
+        <w:rPr>
+          <w:noProof/>
+        </w:rPr>
+        <w:lastRenderedPageBreak/>
+        <w:drawing>
+          <wp:inline distT="0" distB="0" distL="0" distR="0" wp14:anchorId="4D06018E" wp14:editId="4CDCB5C0">
+            <wp:extent cx="4558213" cy="3520440"/>
+            <wp:effectExtent l="0" t="0" r="0" b="3810"/>
+            <wp:docPr id="1532874221" name="Picture 1"/>
+            <wp:cNvGraphicFramePr>
+              <a:graphicFrameLocks xmlns:a="http://schemas.openxmlformats.org/drawingml/2006/main" noChangeAspect="1"/>
+            </wp:cNvGraphicFramePr>
+            <a:graphic xmlns:a="http://schemas.openxmlformats.org/drawingml/2006/main">
+              <a:graphicData uri="http://schemas.openxmlformats.org/drawingml/2006/picture">
+                <pic:pic xmlns:pic="http://schemas.openxmlformats.org/drawingml/2006/picture">
+                  <pic:nvPicPr>
+                    <pic:cNvPr id="1532874221" name=""/>
+                    <pic:cNvPicPr/>
+                  </pic:nvPicPr>
+                  <pic:blipFill>
+                    <a:blip r:embed="rId6"/>
+                    <a:stretch>
+                      <a:fillRect/>
+                    </a:stretch>
+                  </pic:blipFill>
+                  <pic:spPr>
+                    <a:xfrm>
+                      <a:off x="0" y="0"/>
+                      <a:ext cx="4559019" cy="3521063"/>
+                    </a:xfrm>
+                    <a:prstGeom prst="rect">
+                      <a:avLst/>
+                    </a:prstGeom>
+                  </pic:spPr>
+                </pic:pic>
+              </a:graphicData>
+            </a:graphic>
+          </wp:inline>
+        </w:drawing>
+      </w:r>
+    </w:p>
+    <w:p>
+      <w:r>
+        <w:t xml:space="preserve">Figure </w:t>
+      </w:r>
+      <w:r>
+        <w:t>2</w:t>
+      </w:r>
+      <w:r>
+        <w:t xml:space="preserve">: Measurement estimates and error for book laying on A4 paper. </w:t>
+      </w:r>
+    </w:p>
     <w:p>
       <w:pPr>
         <w:pStyle w:val="Heading1"/>
       </w:pPr>
       <w:r>
-        <w:lastRenderedPageBreak/>
         <w:t>Task 2: Text Recognition</w:t>
       </w:r>
     </w:p>
@@ -236,6 +301,7 @@
         <w:rPr>
           <w:noProof/>
         </w:rPr>
+        <w:lastRenderedPageBreak/>
         <w:drawing>
           <wp:inline distT="0" distB="0" distL="0" distR="0" wp14:anchorId="2B54B00F" wp14:editId="6CD67E6E">
             <wp:extent cx="4351356" cy="2377440"/>
@@ -252,7 +318,7 @@
                     <pic:cNvPicPr/>
                   </pic:nvPicPr>
                   <pic:blipFill>
-                    <a:blip r:embed="rId9"/>
+                    <a:blip r:embed="rId7"/>
                     <a:stretch>
                       <a:fillRect/>
                     </a:stretch>
@@ -299,7 +365,7 @@
                     <pic:cNvPicPr/>
                   </pic:nvPicPr>
                   <pic:blipFill>
-                    <a:blip r:embed="rId10"/>
+                    <a:blip r:embed="rId8"/>
                     <a:stretch>
                       <a:fillRect/>
                     </a:stretch>
@@ -348,7 +414,7 @@
                     <pic:cNvPicPr/>
                   </pic:nvPicPr>
                   <pic:blipFill>
-                    <a:blip r:embed="rId11"/>
+                    <a:blip r:embed="rId9"/>
                     <a:stretch>
                       <a:fillRect/>
                     </a:stretch>

</xml_diff>